<commit_message>
update response to discussant notes
</commit_message>
<xml_diff>
--- a/paper/discussant_comments.docx
+++ b/paper/discussant_comments.docx
@@ -503,6 +503,10 @@
       <w:pPr>
         <w:pStyle w:val="Normal"/>
         <w:widowControl/>
+        <w:numPr>
+          <w:ilvl w:val="0"/>
+          <w:numId w:val="3"/>
+        </w:numPr>
         <w:bidi w:val="0"/>
         <w:spacing w:lineRule="auto" w:line="259" w:before="0" w:after="160"/>
         <w:jc w:val="left"/>
@@ -511,6 +515,78 @@
       <w:r>
         <w:rPr/>
         <w:t>Tables 1 and 2 reference data on 'before', 'after' and 'current'. Before and after don't actually make much sense anymore, since they were in reference to the wayback machine data we're not using any more.</w:t>
+      </w:r>
+    </w:p>
+    <w:p>
+      <w:pPr>
+        <w:pStyle w:val="Normal"/>
+        <w:widowControl/>
+        <w:numPr>
+          <w:ilvl w:val="0"/>
+          <w:numId w:val="3"/>
+        </w:numPr>
+        <w:bidi w:val="0"/>
+        <w:spacing w:lineRule="auto" w:line="259" w:before="0" w:after="160"/>
+        <w:jc w:val="left"/>
+        <w:rPr/>
+      </w:pPr>
+      <w:r>
+        <w:rPr/>
+        <w:t>Figure 1 -- the word topic probabilities. This is using the results from LDA, which we're currently not using. It would still be a useful measure of the degree to which the boilerplate removal helps, but only when compared to the same plot if the boilerplate removal is not done. I don't think it is particularly informative on its own.</w:t>
+      </w:r>
+    </w:p>
+    <w:p>
+      <w:pPr>
+        <w:pStyle w:val="Normal"/>
+        <w:widowControl/>
+        <w:numPr>
+          <w:ilvl w:val="0"/>
+          <w:numId w:val="3"/>
+        </w:numPr>
+        <w:bidi w:val="0"/>
+        <w:spacing w:lineRule="auto" w:line="259" w:before="0" w:after="160"/>
+        <w:jc w:val="left"/>
+        <w:rPr/>
+      </w:pPr>
+      <w:r>
+        <w:rPr/>
+        <w:t>Figure 3 doesn't exist (i.e. there is a caption but no plot). This is the plot on the stm I referred to in my last email - i.e. the one that was purely diagnostic and not particularly useful any more - so at some point, I removed the plot, unfortunately not the figure.</w:t>
+      </w:r>
+    </w:p>
+    <w:p>
+      <w:pPr>
+        <w:pStyle w:val="Normal"/>
+        <w:widowControl/>
+        <w:numPr>
+          <w:ilvl w:val="0"/>
+          <w:numId w:val="3"/>
+        </w:numPr>
+        <w:bidi w:val="0"/>
+        <w:spacing w:lineRule="auto" w:line="259" w:before="0" w:after="160"/>
+        <w:jc w:val="left"/>
+        <w:rPr/>
+      </w:pPr>
+      <w:r>
+        <w:rPr/>
+        <w:t>Tables 9 and 10 are also on LDA.</w:t>
+      </w:r>
+    </w:p>
+    <w:p>
+      <w:pPr>
+        <w:pStyle w:val="Normal"/>
+        <w:widowControl/>
+        <w:numPr>
+          <w:ilvl w:val="0"/>
+          <w:numId w:val="3"/>
+        </w:numPr>
+        <w:bidi w:val="0"/>
+        <w:spacing w:lineRule="auto" w:line="259" w:before="0" w:after="160"/>
+        <w:jc w:val="left"/>
+        <w:rPr/>
+      </w:pPr>
+      <w:r>
+        <w:rPr/>
+        <w:t>Tables 11 and 12 (descriptive statistics) are partially on LDA, and the rest also isn't up to date any more. The most recent tables with descriptive statistics would be govWebsites/paper/presentation/descriptiveStatsIN.tex and descriptiveStatsLA.tex</w:t>
       </w:r>
     </w:p>
     <w:p>
@@ -537,7 +613,77 @@
       </w:pPr>
       <w:r>
         <w:rPr/>
-        <w:t>Figure 1 -- the word topic probabilities. This is using the results from LDA, which we're currently not using. It would still be a useful measure of the degree to which the boilerplate removal helps, but only when compared to the same plot if the boilerplate removal is not done. I don't think it is particularly informative on its own.</w:t>
+        <w:t>Notes from the panel discussion:</w:t>
+      </w:r>
+    </w:p>
+    <w:p>
+      <w:pPr>
+        <w:pStyle w:val="TextBody"/>
+        <w:widowControl/>
+        <w:bidi w:val="0"/>
+        <w:spacing w:lineRule="auto" w:line="259" w:before="0" w:after="160"/>
+        <w:jc w:val="left"/>
+        <w:rPr/>
+      </w:pPr>
+      <w:r>
+        <w:rPr/>
+        <w:t>- Skepticism about partisanship in public administration people</w:t>
+      </w:r>
+    </w:p>
+    <w:p>
+      <w:pPr>
+        <w:pStyle w:val="TextBody"/>
+        <w:widowControl/>
+        <w:bidi w:val="0"/>
+        <w:spacing w:lineRule="auto" w:line="259" w:before="0" w:after="160"/>
+        <w:jc w:val="left"/>
+        <w:rPr>
+          <w:color w:val="CC0000"/>
+        </w:rPr>
+      </w:pPr>
+      <w:r>
+        <w:rPr>
+          <w:color w:val="CC0000"/>
+        </w:rPr>
+        <w:t>The panel responded pretty well to what federal agencies have done under Trump, so that should be a good way to introduce the paper.</w:t>
+      </w:r>
+    </w:p>
+    <w:p>
+      <w:pPr>
+        <w:pStyle w:val="TextBody"/>
+        <w:rPr/>
+      </w:pPr>
+      <w:r>
+        <w:rPr/>
+        <w:t>- The discussant also said that city officials tend to be reluctant to change anything on their websites. He said that when he tried to make suggestions on some occasion, the response he got was basically "we don't want to change anything as long as it works".</w:t>
+      </w:r>
+    </w:p>
+    <w:p>
+      <w:pPr>
+        <w:pStyle w:val="TextBody"/>
+        <w:rPr>
+          <w:color w:val="CC0000"/>
+        </w:rPr>
+      </w:pPr>
+      <w:r>
+        <w:rPr>
+          <w:color w:val="CC0000"/>
+        </w:rPr>
+        <w:t>This suggests that changes to websites with respect to partisanship are more likely if the city actually has the capacity to easily implement those changes. So we might want to introduce an interaction term between partisanship and city capacity/wealth/population (or whichever measure we end up using). There is an analogue to this in the state politics literature, where legislators were found to be more responsive to public opinion when legislative professionalism was high, i.e. they had the capacity to listen to them (Maestas 2003)</w:t>
+      </w:r>
+    </w:p>
+    <w:p>
+      <w:pPr>
+        <w:pStyle w:val="TextBody"/>
+        <w:rPr/>
+      </w:pPr>
+      <w:r>
+        <w:rPr/>
+        <w:t xml:space="preserve">- </w:t>
+      </w:r>
+      <w:r>
+        <w:rPr/>
+        <w:t>everything else is already noted and responded to above</w:t>
       </w:r>
     </w:p>
     <w:p>
@@ -551,74 +697,6 @@
       </w:pPr>
       <w:r>
         <w:rPr/>
-      </w:r>
-    </w:p>
-    <w:p>
-      <w:pPr>
-        <w:pStyle w:val="Normal"/>
-        <w:widowControl/>
-        <w:bidi w:val="0"/>
-        <w:spacing w:lineRule="auto" w:line="259" w:before="0" w:after="160"/>
-        <w:jc w:val="left"/>
-        <w:rPr/>
-      </w:pPr>
-      <w:r>
-        <w:rPr/>
-        <w:t>Figure 3 doesn't exist (i.e. there is a caption but no plot). This is the plot on the stm I referred to in my last email - i.e. the one that was purely diagnostic and not particularly useful any more - so at some point, I removed the plot, unfortunately not the figure.</w:t>
-      </w:r>
-    </w:p>
-    <w:p>
-      <w:pPr>
-        <w:pStyle w:val="Normal"/>
-        <w:widowControl/>
-        <w:bidi w:val="0"/>
-        <w:spacing w:lineRule="auto" w:line="259" w:before="0" w:after="160"/>
-        <w:jc w:val="left"/>
-        <w:rPr/>
-      </w:pPr>
-      <w:r>
-        <w:rPr/>
-      </w:r>
-    </w:p>
-    <w:p>
-      <w:pPr>
-        <w:pStyle w:val="Normal"/>
-        <w:widowControl/>
-        <w:bidi w:val="0"/>
-        <w:spacing w:lineRule="auto" w:line="259" w:before="0" w:after="160"/>
-        <w:jc w:val="left"/>
-        <w:rPr/>
-      </w:pPr>
-      <w:r>
-        <w:rPr/>
-        <w:t>Tables 9 and 10 are also on LDA.</w:t>
-      </w:r>
-    </w:p>
-    <w:p>
-      <w:pPr>
-        <w:pStyle w:val="Normal"/>
-        <w:widowControl/>
-        <w:bidi w:val="0"/>
-        <w:spacing w:lineRule="auto" w:line="259" w:before="0" w:after="160"/>
-        <w:jc w:val="left"/>
-        <w:rPr/>
-      </w:pPr>
-      <w:r>
-        <w:rPr/>
-      </w:r>
-    </w:p>
-    <w:p>
-      <w:pPr>
-        <w:pStyle w:val="Normal"/>
-        <w:widowControl/>
-        <w:bidi w:val="0"/>
-        <w:spacing w:lineRule="auto" w:line="259" w:before="0" w:after="160"/>
-        <w:jc w:val="left"/>
-        <w:rPr/>
-      </w:pPr>
-      <w:r>
-        <w:rPr/>
-        <w:t>Tables 11 and 12 (descriptive statistics) are partially on LDA, and the rest also isn't up to date any more. The most recent tables with descriptive statistics would be govWebsites/paper/presentation/descriptiveStatsIN.tex and descriptiveStatsLA.tex</w:t>
       </w:r>
     </w:p>
     <w:sectPr>
@@ -1259,6 +1337,36 @@
     <w:p>
       <w:r>
         <w:rPr>
+          <w:rFonts w:eastAsia="Calibri" w:ascii="Calibri" w:hAnsi="Calibri" w:cs=""/>
+          <w:b w:val="false"/>
+          <w:bCs w:val="false"/>
+          <w:i w:val="false"/>
+          <w:iCs w:val="false"/>
+          <w:caps w:val="false"/>
+          <w:smallCaps w:val="false"/>
+          <w:strike w:val="false"/>
+          <w:dstrike w:val="false"/>
+          <w:outline w:val="false"/>
+          <w:shadow w:val="false"/>
+          <w:emboss w:val="false"/>
+          <w:imprint w:val="false"/>
+          <w:color w:val="000000"/>
+          <w:spacing w:val="0"/>
+          <w:w w:val="100"/>
+          <w:position w:val="0"/>
+          <w:sz w:val="20"/>
+          <w:szCs w:val="22"/>
+          <w:u w:val="none"/>
+          <w:vertAlign w:val="baseline"/>
+          <w:em w:val="none"/>
+          <w:lang w:eastAsia="en-US" w:val="en-US" w:bidi="ar-SA"/>
+        </w:rPr>
+        <w:t>Proposed covariates:</w:t>
+      </w:r>
+    </w:p>
+    <w:p>
+      <w:r>
+        <w:rPr>
           <w:rFonts w:cs="" w:ascii="Calibri" w:hAnsi="Calibri" w:eastAsia="Calibri"/>
           <w:b w:val="false"/>
           <w:bCs w:val="false"/>
@@ -1284,18 +1392,7 @@
           <w:em w:val="none"/>
           <w:lang w:bidi="ar-SA" w:val="en-US" w:eastAsia="en-US"/>
         </w:rPr>
-        <w:t>Months ago, when we were still considering a different model, we actually had a list of covariates</w:t>
-      </w:r>
-    </w:p>
-    <w:p>
-      <w:r>
-        <w:rPr>
-          <w:rFonts w:ascii="Liberation Serif" w:hAnsi="Liberation Serif" w:eastAsia="DejaVu Sans" w:cs="DejaVu Sans"/>
-          <w:color w:val="auto"/>
-          <w:sz w:val="24"/>
-          <w:szCs w:val="24"/>
-          <w:lang w:val="en-US" w:eastAsia="en-US" w:bidi="en-US"/>
-        </w:rPr>
+        <w:t>- GDP per capita</w:t>
       </w:r>
     </w:p>
     <w:p>
@@ -1326,7 +1423,7 @@
           <w:em w:val="none"/>
           <w:lang w:bidi="ar-SA" w:val="en-US" w:eastAsia="en-US"/>
         </w:rPr>
-        <w:t>Proposed covariates:</w:t>
+        <w:t>- percent non-white</w:t>
       </w:r>
     </w:p>
     <w:p>
@@ -1357,7 +1454,37 @@
           <w:em w:val="none"/>
           <w:lang w:bidi="ar-SA" w:val="en-US" w:eastAsia="en-US"/>
         </w:rPr>
-        <w:t>- GDP per capita</w:t>
+        <w:t>- City area</w:t>
+      </w:r>
+    </w:p>
+    <w:p>
+      <w:r>
+        <w:rPr>
+          <w:rFonts w:eastAsia="Calibri" w:ascii="Calibri" w:hAnsi="Calibri" w:cs=""/>
+          <w:b w:val="false"/>
+          <w:bCs w:val="false"/>
+          <w:i w:val="false"/>
+          <w:iCs w:val="false"/>
+          <w:caps w:val="false"/>
+          <w:smallCaps w:val="false"/>
+          <w:strike w:val="false"/>
+          <w:dstrike w:val="false"/>
+          <w:outline w:val="false"/>
+          <w:shadow w:val="false"/>
+          <w:emboss w:val="false"/>
+          <w:imprint w:val="false"/>
+          <w:color w:val="000000"/>
+          <w:spacing w:val="0"/>
+          <w:w w:val="100"/>
+          <w:position w:val="0"/>
+          <w:sz w:val="20"/>
+          <w:szCs w:val="22"/>
+          <w:u w:val="none"/>
+          <w:vertAlign w:val="baseline"/>
+          <w:em w:val="none"/>
+          <w:lang w:eastAsia="en-US" w:val="en-US" w:bidi="ar-SA"/>
+        </w:rPr>
+        <w:t>- democratic vote share/magnitude of victory</w:t>
       </w:r>
     </w:p>
     <w:p>
@@ -1388,7 +1515,59 @@
           <w:em w:val="none"/>
           <w:lang w:bidi="ar-SA" w:val="en-US" w:eastAsia="en-US"/>
         </w:rPr>
-        <w:t>- percent non-white</w:t>
+        <w:t>-log median house price</w:t>
+      </w:r>
+    </w:p>
+    <w:p>
+      <w:r>
+        <w:rPr>
+          <w:rFonts w:eastAsia="Calibri" w:ascii="Calibri" w:hAnsi="Calibri" w:cs=""/>
+          <w:b w:val="false"/>
+          <w:bCs w:val="false"/>
+          <w:i w:val="false"/>
+          <w:iCs w:val="false"/>
+          <w:caps w:val="false"/>
+          <w:smallCaps w:val="false"/>
+          <w:strike w:val="false"/>
+          <w:dstrike w:val="false"/>
+          <w:outline w:val="false"/>
+          <w:shadow w:val="false"/>
+          <w:emboss w:val="false"/>
+          <w:imprint w:val="false"/>
+          <w:color w:val="000000"/>
+          <w:spacing w:val="0"/>
+          <w:w w:val="100"/>
+          <w:position w:val="0"/>
+          <w:sz w:val="20"/>
+          <w:szCs w:val="22"/>
+          <w:u w:val="none"/>
+          <w:vertAlign w:val="baseline"/>
+          <w:em w:val="none"/>
+          <w:lang w:eastAsia="en-US" w:val="en-US" w:bidi="ar-SA"/>
+        </w:rPr>
+        <w:t>(most of these are from Einstein &amp; Glick 2015)</w:t>
+      </w:r>
+    </w:p>
+    <w:p>
+      <w:r>
+        <w:rPr>
+          <w:rFonts w:ascii="Liberation Serif" w:hAnsi="Liberation Serif" w:eastAsia="DejaVu Sans" w:cs="DejaVu Sans"/>
+          <w:color w:val="auto"/>
+          <w:sz w:val="24"/>
+          <w:szCs w:val="24"/>
+          <w:lang w:val="en-US" w:eastAsia="en-US" w:bidi="en-US"/>
+        </w:rPr>
+      </w:r>
+    </w:p>
+    <w:p>
+      <w:r>
+        <w:rPr>
+          <w:rFonts w:ascii="Liberation Serif" w:hAnsi="Liberation Serif" w:eastAsia="DejaVu Sans" w:cs="DejaVu Sans"/>
+          <w:color w:val="auto"/>
+          <w:sz w:val="24"/>
+          <w:szCs w:val="24"/>
+          <w:lang w:val="en-US" w:eastAsia="en-US" w:bidi="en-US"/>
+        </w:rPr>
       </w:r>
     </w:p>
     <w:p>
@@ -1419,48 +1598,6 @@
           <w:em w:val="none"/>
           <w:lang w:bidi="ar-SA" w:val="en-US" w:eastAsia="en-US"/>
         </w:rPr>
-        <w:t>- City area</w:t>
-      </w:r>
-    </w:p>
-    <w:p>
-      <w:r>
-        <w:rPr>
-          <w:rFonts w:ascii="Liberation Serif" w:hAnsi="Liberation Serif" w:eastAsia="DejaVu Sans" w:cs="DejaVu Sans"/>
-          <w:color w:val="auto"/>
-          <w:sz w:val="24"/>
-          <w:szCs w:val="24"/>
-          <w:lang w:val="en-US" w:eastAsia="en-US" w:bidi="en-US"/>
-        </w:rPr>
-      </w:r>
-    </w:p>
-    <w:p>
-      <w:r>
-        <w:rPr>
-          <w:rFonts w:cs="" w:ascii="Calibri" w:hAnsi="Calibri" w:eastAsia="Calibri"/>
-          <w:b w:val="false"/>
-          <w:bCs w:val="false"/>
-          <w:i w:val="false"/>
-          <w:iCs w:val="false"/>
-          <w:caps w:val="false"/>
-          <w:smallCaps w:val="false"/>
-          <w:strike w:val="false"/>
-          <w:dstrike w:val="false"/>
-          <w:outline w:val="false"/>
-          <w:shadow w:val="false"/>
-          <w:emboss w:val="false"/>
-          <w:imprint w:val="false"/>
-          <w:color w:val="000000"/>
-          <w:spacing w:val="0"/>
-          <w:w w:val="100"/>
-          <w:position w:val="0"/>
-          <w:sz w:val="20"/>
-          <w:sz w:val="20"/>
-          <w:szCs w:val="22"/>
-          <w:u w:val="none"/>
-          <w:vertAlign w:val="baseline"/>
-          <w:em w:val="none"/>
-          <w:lang w:bidi="ar-SA" w:val="en-US" w:eastAsia="en-US"/>
-        </w:rPr>
         <w:t>All that being said: it is pretty difficult to present these results (since there is one coefficient for each covariate for each topic). They would only be controls, nothing more.</w:t>
       </w:r>
     </w:p>
@@ -1674,12 +1811,161 @@
   <w:abstractNum w:abstractNumId="3">
     <w:lvl w:ilvl="0">
       <w:start w:val="1"/>
+      <w:numFmt w:val="bullet"/>
+      <w:lvlText w:val=""/>
+      <w:lvlJc w:val="left"/>
+      <w:pPr>
+        <w:tabs>
+          <w:tab w:val="num" w:pos="720"/>
+        </w:tabs>
+        <w:ind w:left="720" w:hanging="360"/>
+      </w:pPr>
+      <w:rPr>
+        <w:rFonts w:ascii="Symbol" w:hAnsi="Symbol" w:cs="Symbol" w:hint="default"/>
+        <w:rFonts w:cs="OpenSymbol"/>
+      </w:rPr>
+    </w:lvl>
+    <w:lvl w:ilvl="1">
+      <w:start w:val="1"/>
+      <w:numFmt w:val="bullet"/>
+      <w:lvlText w:val="◦"/>
+      <w:lvlJc w:val="left"/>
+      <w:pPr>
+        <w:tabs>
+          <w:tab w:val="num" w:pos="1080"/>
+        </w:tabs>
+        <w:ind w:left="1080" w:hanging="360"/>
+      </w:pPr>
+      <w:rPr>
+        <w:rFonts w:ascii="OpenSymbol" w:hAnsi="OpenSymbol" w:cs="OpenSymbol" w:hint="default"/>
+        <w:rFonts w:cs="OpenSymbol"/>
+      </w:rPr>
+    </w:lvl>
+    <w:lvl w:ilvl="2">
+      <w:start w:val="1"/>
+      <w:numFmt w:val="bullet"/>
+      <w:lvlText w:val="▪"/>
+      <w:lvlJc w:val="left"/>
+      <w:pPr>
+        <w:tabs>
+          <w:tab w:val="num" w:pos="1440"/>
+        </w:tabs>
+        <w:ind w:left="1440" w:hanging="360"/>
+      </w:pPr>
+      <w:rPr>
+        <w:rFonts w:ascii="OpenSymbol" w:hAnsi="OpenSymbol" w:cs="OpenSymbol" w:hint="default"/>
+        <w:rFonts w:cs="OpenSymbol"/>
+      </w:rPr>
+    </w:lvl>
+    <w:lvl w:ilvl="3">
+      <w:start w:val="1"/>
+      <w:numFmt w:val="bullet"/>
+      <w:lvlText w:val=""/>
+      <w:lvlJc w:val="left"/>
+      <w:pPr>
+        <w:tabs>
+          <w:tab w:val="num" w:pos="1800"/>
+        </w:tabs>
+        <w:ind w:left="1800" w:hanging="360"/>
+      </w:pPr>
+      <w:rPr>
+        <w:rFonts w:ascii="Symbol" w:hAnsi="Symbol" w:cs="Symbol" w:hint="default"/>
+        <w:rFonts w:cs="OpenSymbol"/>
+      </w:rPr>
+    </w:lvl>
+    <w:lvl w:ilvl="4">
+      <w:start w:val="1"/>
+      <w:numFmt w:val="bullet"/>
+      <w:lvlText w:val="◦"/>
+      <w:lvlJc w:val="left"/>
+      <w:pPr>
+        <w:tabs>
+          <w:tab w:val="num" w:pos="2160"/>
+        </w:tabs>
+        <w:ind w:left="2160" w:hanging="360"/>
+      </w:pPr>
+      <w:rPr>
+        <w:rFonts w:ascii="OpenSymbol" w:hAnsi="OpenSymbol" w:cs="OpenSymbol" w:hint="default"/>
+        <w:rFonts w:cs="OpenSymbol"/>
+      </w:rPr>
+    </w:lvl>
+    <w:lvl w:ilvl="5">
+      <w:start w:val="1"/>
+      <w:numFmt w:val="bullet"/>
+      <w:lvlText w:val="▪"/>
+      <w:lvlJc w:val="left"/>
+      <w:pPr>
+        <w:tabs>
+          <w:tab w:val="num" w:pos="2520"/>
+        </w:tabs>
+        <w:ind w:left="2520" w:hanging="360"/>
+      </w:pPr>
+      <w:rPr>
+        <w:rFonts w:ascii="OpenSymbol" w:hAnsi="OpenSymbol" w:cs="OpenSymbol" w:hint="default"/>
+        <w:rFonts w:cs="OpenSymbol"/>
+      </w:rPr>
+    </w:lvl>
+    <w:lvl w:ilvl="6">
+      <w:start w:val="1"/>
+      <w:numFmt w:val="bullet"/>
+      <w:lvlText w:val=""/>
+      <w:lvlJc w:val="left"/>
+      <w:pPr>
+        <w:tabs>
+          <w:tab w:val="num" w:pos="2880"/>
+        </w:tabs>
+        <w:ind w:left="2880" w:hanging="360"/>
+      </w:pPr>
+      <w:rPr>
+        <w:rFonts w:ascii="Symbol" w:hAnsi="Symbol" w:cs="Symbol" w:hint="default"/>
+        <w:rFonts w:cs="OpenSymbol"/>
+      </w:rPr>
+    </w:lvl>
+    <w:lvl w:ilvl="7">
+      <w:start w:val="1"/>
+      <w:numFmt w:val="bullet"/>
+      <w:lvlText w:val="◦"/>
+      <w:lvlJc w:val="left"/>
+      <w:pPr>
+        <w:tabs>
+          <w:tab w:val="num" w:pos="3240"/>
+        </w:tabs>
+        <w:ind w:left="3240" w:hanging="360"/>
+      </w:pPr>
+      <w:rPr>
+        <w:rFonts w:ascii="OpenSymbol" w:hAnsi="OpenSymbol" w:cs="OpenSymbol" w:hint="default"/>
+        <w:rFonts w:cs="OpenSymbol"/>
+      </w:rPr>
+    </w:lvl>
+    <w:lvl w:ilvl="8">
+      <w:start w:val="1"/>
+      <w:numFmt w:val="bullet"/>
+      <w:lvlText w:val="▪"/>
+      <w:lvlJc w:val="left"/>
+      <w:pPr>
+        <w:tabs>
+          <w:tab w:val="num" w:pos="3600"/>
+        </w:tabs>
+        <w:ind w:left="3600" w:hanging="360"/>
+      </w:pPr>
+      <w:rPr>
+        <w:rFonts w:ascii="OpenSymbol" w:hAnsi="OpenSymbol" w:cs="OpenSymbol" w:hint="default"/>
+        <w:rFonts w:cs="OpenSymbol"/>
+      </w:rPr>
+    </w:lvl>
+  </w:abstractNum>
+  <w:abstractNum w:abstractNumId="4">
+    <w:lvl w:ilvl="0">
+      <w:start w:val="1"/>
       <w:numFmt w:val="none"/>
       <w:suff w:val="nothing"/>
       <w:lvlText w:val=""/>
       <w:lvlJc w:val="left"/>
       <w:pPr>
-        <w:ind w:left="0" w:hanging="0"/>
+        <w:tabs>
+          <w:tab w:val="num" w:pos="432"/>
+        </w:tabs>
+        <w:ind w:left="432" w:hanging="432"/>
       </w:pPr>
     </w:lvl>
     <w:lvl w:ilvl="1">
@@ -1689,7 +1975,10 @@
       <w:lvlText w:val=""/>
       <w:lvlJc w:val="left"/>
       <w:pPr>
-        <w:ind w:left="0" w:hanging="0"/>
+        <w:tabs>
+          <w:tab w:val="num" w:pos="576"/>
+        </w:tabs>
+        <w:ind w:left="576" w:hanging="576"/>
       </w:pPr>
     </w:lvl>
     <w:lvl w:ilvl="2">
@@ -1699,7 +1988,10 @@
       <w:lvlText w:val=""/>
       <w:lvlJc w:val="left"/>
       <w:pPr>
-        <w:ind w:left="0" w:hanging="0"/>
+        <w:tabs>
+          <w:tab w:val="num" w:pos="720"/>
+        </w:tabs>
+        <w:ind w:left="720" w:hanging="720"/>
       </w:pPr>
     </w:lvl>
     <w:lvl w:ilvl="3">
@@ -1709,7 +2001,10 @@
       <w:lvlText w:val=""/>
       <w:lvlJc w:val="left"/>
       <w:pPr>
-        <w:ind w:left="0" w:hanging="0"/>
+        <w:tabs>
+          <w:tab w:val="num" w:pos="864"/>
+        </w:tabs>
+        <w:ind w:left="864" w:hanging="864"/>
       </w:pPr>
     </w:lvl>
     <w:lvl w:ilvl="4">
@@ -1719,7 +2014,10 @@
       <w:lvlText w:val=""/>
       <w:lvlJc w:val="left"/>
       <w:pPr>
-        <w:ind w:left="0" w:hanging="0"/>
+        <w:tabs>
+          <w:tab w:val="num" w:pos="1008"/>
+        </w:tabs>
+        <w:ind w:left="1008" w:hanging="1008"/>
       </w:pPr>
     </w:lvl>
     <w:lvl w:ilvl="5">
@@ -1729,7 +2027,10 @@
       <w:lvlText w:val=""/>
       <w:lvlJc w:val="left"/>
       <w:pPr>
-        <w:ind w:left="0" w:hanging="0"/>
+        <w:tabs>
+          <w:tab w:val="num" w:pos="1152"/>
+        </w:tabs>
+        <w:ind w:left="1152" w:hanging="1152"/>
       </w:pPr>
     </w:lvl>
     <w:lvl w:ilvl="6">
@@ -1739,7 +2040,10 @@
       <w:lvlText w:val=""/>
       <w:lvlJc w:val="left"/>
       <w:pPr>
-        <w:ind w:left="0" w:hanging="0"/>
+        <w:tabs>
+          <w:tab w:val="num" w:pos="1296"/>
+        </w:tabs>
+        <w:ind w:left="1296" w:hanging="1296"/>
       </w:pPr>
     </w:lvl>
     <w:lvl w:ilvl="7">
@@ -1749,7 +2053,10 @@
       <w:lvlText w:val=""/>
       <w:lvlJc w:val="left"/>
       <w:pPr>
-        <w:ind w:left="0" w:hanging="0"/>
+        <w:tabs>
+          <w:tab w:val="num" w:pos="1440"/>
+        </w:tabs>
+        <w:ind w:left="1440" w:hanging="1440"/>
       </w:pPr>
     </w:lvl>
     <w:lvl w:ilvl="8">
@@ -1759,7 +2066,10 @@
       <w:lvlText w:val=""/>
       <w:lvlJc w:val="left"/>
       <w:pPr>
-        <w:ind w:left="0" w:hanging="0"/>
+        <w:tabs>
+          <w:tab w:val="num" w:pos="1584"/>
+        </w:tabs>
+        <w:ind w:left="1584" w:hanging="1584"/>
       </w:pPr>
     </w:lvl>
   </w:abstractNum>
@@ -1771,6 +2081,9 @@
   </w:num>
   <w:num w:numId="3">
     <w:abstractNumId w:val="3"/>
+  </w:num>
+  <w:num w:numId="4">
+    <w:abstractNumId w:val="4"/>
   </w:num>
 </w:numbering>
 </file>
@@ -2279,13 +2592,83 @@
       <w:rFonts w:cs="Wingdings"/>
     </w:rPr>
   </w:style>
+  <w:style w:type="character" w:styleId="ListLabel14">
+    <w:name w:val="ListLabel 14"/>
+    <w:qFormat/>
+    <w:rPr>
+      <w:rFonts w:cs=""/>
+    </w:rPr>
+  </w:style>
+  <w:style w:type="character" w:styleId="ListLabel15">
+    <w:name w:val="ListLabel 15"/>
+    <w:qFormat/>
+    <w:rPr>
+      <w:rFonts w:cs="Courier New"/>
+    </w:rPr>
+  </w:style>
+  <w:style w:type="character" w:styleId="ListLabel16">
+    <w:name w:val="ListLabel 16"/>
+    <w:qFormat/>
+    <w:rPr>
+      <w:rFonts w:cs="Wingdings"/>
+    </w:rPr>
+  </w:style>
+  <w:style w:type="character" w:styleId="ListLabel17">
+    <w:name w:val="ListLabel 17"/>
+    <w:qFormat/>
+    <w:rPr>
+      <w:rFonts w:cs="Symbol"/>
+    </w:rPr>
+  </w:style>
+  <w:style w:type="character" w:styleId="ListLabel18">
+    <w:name w:val="ListLabel 18"/>
+    <w:qFormat/>
+    <w:rPr>
+      <w:rFonts w:cs="Courier New"/>
+    </w:rPr>
+  </w:style>
+  <w:style w:type="character" w:styleId="ListLabel19">
+    <w:name w:val="ListLabel 19"/>
+    <w:qFormat/>
+    <w:rPr>
+      <w:rFonts w:cs="Wingdings"/>
+    </w:rPr>
+  </w:style>
+  <w:style w:type="character" w:styleId="ListLabel20">
+    <w:name w:val="ListLabel 20"/>
+    <w:qFormat/>
+    <w:rPr>
+      <w:rFonts w:cs="Symbol"/>
+    </w:rPr>
+  </w:style>
+  <w:style w:type="character" w:styleId="ListLabel21">
+    <w:name w:val="ListLabel 21"/>
+    <w:qFormat/>
+    <w:rPr>
+      <w:rFonts w:cs="Courier New"/>
+    </w:rPr>
+  </w:style>
+  <w:style w:type="character" w:styleId="ListLabel22">
+    <w:name w:val="ListLabel 22"/>
+    <w:qFormat/>
+    <w:rPr>
+      <w:rFonts w:cs="Wingdings"/>
+    </w:rPr>
+  </w:style>
+  <w:style w:type="character" w:styleId="Bullets">
+    <w:name w:val="Bullets"/>
+    <w:qFormat/>
+    <w:rPr>
+      <w:rFonts w:ascii="OpenSymbol" w:hAnsi="OpenSymbol" w:eastAsia="OpenSymbol" w:cs="OpenSymbol"/>
+    </w:rPr>
+  </w:style>
   <w:style w:type="paragraph" w:styleId="Heading">
     <w:name w:val="Heading"/>
     <w:basedOn w:val="Normal"/>
     <w:next w:val="TextBody"/>
     <w:qFormat/>
     <w:pPr>
-      <w:keepNext w:val="true"/>
+      <w:keepNext/>
       <w:spacing w:before="240" w:after="120"/>
     </w:pPr>
     <w:rPr>

</xml_diff>